<commit_message>
Upload Use Case Scenarios 1-13
Updated UCS 1-5
Added UCS 6-13
</commit_message>
<xml_diff>
--- a/Documentation/Use Case Scenarios/1 - SSU - Pregled glavne stranice sajta.docx
+++ b/Documentation/Use Case Scenarios/1 - SSU - Pregled glavne stranice sajta.docx
@@ -5,6 +5,9 @@
     <w:p>
       <w:pPr>
         <w:ind w:left="0" w:firstLine="0"/>
+        <w:rPr>
+          <w:lang w:val="sr-Cyrl-RS"/>
+        </w:rPr>
       </w:pPr>
     </w:p>
     <w:p>
@@ -1103,7 +1106,7 @@
         <w:rPr>
           <w:noProof/>
         </w:rPr>
-        <w:instrText>HYPERLINK \l "_Toc508565769"</w:instrText>
+        <w:instrText>HYPERLINK \l "_Toc508802493"</w:instrText>
       </w:r>
       <w:r>
         <w:rPr>
@@ -1174,7 +1177,7 @@
           <w:noProof/>
           <w:webHidden/>
         </w:rPr>
-        <w:instrText xml:space="preserve"> PAGEREF _Toc508565769 \h </w:instrText>
+        <w:instrText xml:space="preserve"> PAGEREF _Toc508802493 \h </w:instrText>
       </w:r>
       <w:r>
         <w:rPr>
@@ -1225,7 +1228,7 @@
           <w:lang w:eastAsia="en-GB"/>
         </w:rPr>
       </w:pPr>
-      <w:hyperlink w:anchor="_Toc508565770" w:history="1">
+      <w:hyperlink w:anchor="_Toc508802494" w:history="1">
         <w:r>
           <w:rPr>
             <w:rStyle w:val="Hyperlink"/>
@@ -1253,7 +1256,7 @@
             <w:noProof/>
             <w:webHidden/>
           </w:rPr>
-          <w:instrText xml:space="preserve"> PAGEREF _Toc508565770 \h </w:instrText>
+          <w:instrText xml:space="preserve"> PAGEREF _Toc508802494 \h </w:instrText>
         </w:r>
         <w:r>
           <w:rPr>
@@ -1298,7 +1301,7 @@
           <w:lang w:eastAsia="en-GB"/>
         </w:rPr>
       </w:pPr>
-      <w:hyperlink w:anchor="_Toc508565771" w:history="1">
+      <w:hyperlink w:anchor="_Toc508802495" w:history="1">
         <w:r>
           <w:rPr>
             <w:rStyle w:val="Hyperlink"/>
@@ -1355,7 +1358,7 @@
             <w:noProof/>
             <w:webHidden/>
           </w:rPr>
-          <w:instrText xml:space="preserve"> PAGEREF _Toc508565771 \h </w:instrText>
+          <w:instrText xml:space="preserve"> PAGEREF _Toc508802495 \h </w:instrText>
         </w:r>
         <w:r>
           <w:rPr>
@@ -1400,7 +1403,7 @@
           <w:lang w:eastAsia="en-GB"/>
         </w:rPr>
       </w:pPr>
-      <w:hyperlink w:anchor="_Toc508565772" w:history="1">
+      <w:hyperlink w:anchor="_Toc508802496" w:history="1">
         <w:r>
           <w:rPr>
             <w:rStyle w:val="Hyperlink"/>
@@ -1428,7 +1431,7 @@
             <w:noProof/>
             <w:webHidden/>
           </w:rPr>
-          <w:instrText xml:space="preserve"> PAGEREF _Toc508565772 \h </w:instrText>
+          <w:instrText xml:space="preserve"> PAGEREF _Toc508802496 \h </w:instrText>
         </w:r>
         <w:r>
           <w:rPr>
@@ -1473,7 +1476,7 @@
           <w:lang w:eastAsia="en-GB"/>
         </w:rPr>
       </w:pPr>
-      <w:hyperlink w:anchor="_Toc508565773" w:history="1">
+      <w:hyperlink w:anchor="_Toc508802497" w:history="1">
         <w:r>
           <w:rPr>
             <w:rStyle w:val="Hyperlink"/>
@@ -1501,7 +1504,7 @@
             <w:noProof/>
             <w:webHidden/>
           </w:rPr>
-          <w:instrText xml:space="preserve"> PAGEREF _Toc508565773 \h </w:instrText>
+          <w:instrText xml:space="preserve"> PAGEREF _Toc508802497 \h </w:instrText>
         </w:r>
         <w:r>
           <w:rPr>
@@ -1551,7 +1554,7 @@
           <w:lang w:eastAsia="en-GB"/>
         </w:rPr>
       </w:pPr>
-      <w:hyperlink w:anchor="_Toc508565774" w:history="1">
+      <w:hyperlink w:anchor="_Toc508802498" w:history="1">
         <w:r>
           <w:rPr>
             <w:rStyle w:val="Hyperlink"/>
@@ -1600,7 +1603,7 @@
             <w:noProof/>
             <w:webHidden/>
           </w:rPr>
-          <w:instrText xml:space="preserve"> PAGEREF _Toc508565774 \h </w:instrText>
+          <w:instrText xml:space="preserve"> PAGEREF _Toc508802498 \h </w:instrText>
         </w:r>
         <w:r>
           <w:rPr>
@@ -1645,7 +1648,7 @@
           <w:lang w:eastAsia="en-GB"/>
         </w:rPr>
       </w:pPr>
-      <w:hyperlink w:anchor="_Toc508565775" w:history="1">
+      <w:hyperlink w:anchor="_Toc508802499" w:history="1">
         <w:r>
           <w:rPr>
             <w:rStyle w:val="Hyperlink"/>
@@ -1673,7 +1676,7 @@
             <w:noProof/>
             <w:webHidden/>
           </w:rPr>
-          <w:instrText xml:space="preserve"> PAGEREF _Toc508565775 \h </w:instrText>
+          <w:instrText xml:space="preserve"> PAGEREF _Toc508802499 \h </w:instrText>
         </w:r>
         <w:r>
           <w:rPr>
@@ -1718,7 +1721,7 @@
           <w:lang w:eastAsia="en-GB"/>
         </w:rPr>
       </w:pPr>
-      <w:hyperlink w:anchor="_Toc508565776" w:history="1">
+      <w:hyperlink w:anchor="_Toc508802500" w:history="1">
         <w:r>
           <w:rPr>
             <w:rStyle w:val="Hyperlink"/>
@@ -1746,7 +1749,7 @@
             <w:noProof/>
             <w:webHidden/>
           </w:rPr>
-          <w:instrText xml:space="preserve"> PAGEREF _Toc508565776 \h </w:instrText>
+          <w:instrText xml:space="preserve"> PAGEREF _Toc508802500 \h </w:instrText>
         </w:r>
         <w:r>
           <w:rPr>
@@ -1792,7 +1795,7 @@
           <w:lang w:eastAsia="en-GB"/>
         </w:rPr>
       </w:pPr>
-      <w:hyperlink w:anchor="_Toc508565777" w:history="1">
+      <w:hyperlink w:anchor="_Toc508802501" w:history="1">
         <w:r>
           <w:rPr>
             <w:rStyle w:val="Hyperlink"/>
@@ -1838,7 +1841,7 @@
             <w:noProof/>
             <w:webHidden/>
           </w:rPr>
-          <w:instrText xml:space="preserve"> PAGEREF _Toc508565777 \h </w:instrText>
+          <w:instrText xml:space="preserve"> PAGEREF _Toc508802501 \h </w:instrText>
         </w:r>
         <w:r>
           <w:rPr>
@@ -1884,7 +1887,7 @@
           <w:lang w:eastAsia="en-GB"/>
         </w:rPr>
       </w:pPr>
-      <w:hyperlink w:anchor="_Toc508565778" w:history="1">
+      <w:hyperlink w:anchor="_Toc508802502" w:history="1">
         <w:r>
           <w:rPr>
             <w:rStyle w:val="Hyperlink"/>
@@ -1930,7 +1933,7 @@
             <w:noProof/>
             <w:webHidden/>
           </w:rPr>
-          <w:instrText xml:space="preserve"> PAGEREF _Toc508565778 \h </w:instrText>
+          <w:instrText xml:space="preserve"> PAGEREF _Toc508802502 \h </w:instrText>
         </w:r>
         <w:r>
           <w:rPr>
@@ -1976,7 +1979,7 @@
           <w:lang w:eastAsia="en-GB"/>
         </w:rPr>
       </w:pPr>
-      <w:hyperlink w:anchor="_Toc508565779" w:history="1">
+      <w:hyperlink w:anchor="_Toc508802503" w:history="1">
         <w:r>
           <w:rPr>
             <w:rStyle w:val="Hyperlink"/>
@@ -2022,7 +2025,7 @@
             <w:noProof/>
             <w:webHidden/>
           </w:rPr>
-          <w:instrText xml:space="preserve"> PAGEREF _Toc508565779 \h </w:instrText>
+          <w:instrText xml:space="preserve"> PAGEREF _Toc508802503 \h </w:instrText>
         </w:r>
         <w:r>
           <w:rPr>
@@ -2067,7 +2070,7 @@
           <w:lang w:eastAsia="en-GB"/>
         </w:rPr>
       </w:pPr>
-      <w:hyperlink w:anchor="_Toc508565780" w:history="1">
+      <w:hyperlink w:anchor="_Toc508802504" w:history="1">
         <w:r>
           <w:rPr>
             <w:rStyle w:val="Hyperlink"/>
@@ -2095,7 +2098,7 @@
             <w:noProof/>
             <w:webHidden/>
           </w:rPr>
-          <w:instrText xml:space="preserve"> PAGEREF _Toc508565780 \h </w:instrText>
+          <w:instrText xml:space="preserve"> PAGEREF _Toc508802504 \h </w:instrText>
         </w:r>
         <w:r>
           <w:rPr>
@@ -2140,7 +2143,7 @@
           <w:lang w:eastAsia="en-GB"/>
         </w:rPr>
       </w:pPr>
-      <w:hyperlink w:anchor="_Toc508565781" w:history="1">
+      <w:hyperlink w:anchor="_Toc508802505" w:history="1">
         <w:r>
           <w:rPr>
             <w:rStyle w:val="Hyperlink"/>
@@ -2168,7 +2171,7 @@
             <w:noProof/>
             <w:webHidden/>
           </w:rPr>
-          <w:instrText xml:space="preserve"> PAGEREF _Toc508565781 \h </w:instrText>
+          <w:instrText xml:space="preserve"> PAGEREF _Toc508802505 \h </w:instrText>
         </w:r>
         <w:r>
           <w:rPr>
@@ -2213,7 +2216,7 @@
           <w:lang w:eastAsia="en-GB"/>
         </w:rPr>
       </w:pPr>
-      <w:hyperlink w:anchor="_Toc508565782" w:history="1">
+      <w:hyperlink w:anchor="_Toc508802506" w:history="1">
         <w:r>
           <w:rPr>
             <w:rStyle w:val="Hyperlink"/>
@@ -2241,7 +2244,7 @@
             <w:noProof/>
             <w:webHidden/>
           </w:rPr>
-          <w:instrText xml:space="preserve"> PAGEREF _Toc508565782 \h </w:instrText>
+          <w:instrText xml:space="preserve"> PAGEREF _Toc508802506 \h </w:instrText>
         </w:r>
         <w:r>
           <w:rPr>
@@ -2261,7 +2264,7 @@
             <w:noProof/>
             <w:webHidden/>
           </w:rPr>
-          <w:t>5</w:t>
+          <w:t>6</w:t>
         </w:r>
         <w:r>
           <w:rPr>
@@ -2297,7 +2300,7 @@
         </w:rPr>
       </w:pPr>
       <w:bookmarkStart w:id="3" w:name="_Toc508458026"/>
-      <w:bookmarkStart w:id="4" w:name="_Toc508565769"/>
+      <w:bookmarkStart w:id="4" w:name="_Toc508802493"/>
       <w:r>
         <w:rPr>
           <w:lang w:val="sr-Cyrl-RS"/>
@@ -2316,7 +2319,7 @@
         </w:rPr>
       </w:pPr>
       <w:bookmarkStart w:id="5" w:name="_Toc508458027"/>
-      <w:bookmarkStart w:id="6" w:name="_Toc508565770"/>
+      <w:bookmarkStart w:id="6" w:name="_Toc508802494"/>
       <w:r>
         <w:rPr>
           <w:lang w:val="sr-Cyrl-RS"/>
@@ -2362,7 +2365,7 @@
         <w:pStyle w:val="Heading2"/>
       </w:pPr>
       <w:bookmarkStart w:id="7" w:name="_Toc508458028"/>
-      <w:bookmarkStart w:id="8" w:name="_Toc508565771"/>
+      <w:bookmarkStart w:id="8" w:name="_Toc508802495"/>
       <w:r>
         <w:rPr>
           <w:lang w:val="sr-Cyrl-RS"/>
@@ -2405,7 +2408,7 @@
         </w:rPr>
       </w:pPr>
       <w:bookmarkStart w:id="9" w:name="_Toc508458029"/>
-      <w:bookmarkStart w:id="10" w:name="_Toc508565772"/>
+      <w:bookmarkStart w:id="10" w:name="_Toc508802496"/>
       <w:r>
         <w:rPr>
           <w:lang w:val="sr-Cyrl-RS"/>
@@ -2459,7 +2462,7 @@
         </w:rPr>
       </w:pPr>
       <w:bookmarkStart w:id="11" w:name="_Toc508458030"/>
-      <w:bookmarkStart w:id="12" w:name="_Toc508565773"/>
+      <w:bookmarkStart w:id="12" w:name="_Toc508802497"/>
       <w:r>
         <w:rPr>
           <w:lang w:val="sr-Cyrl-RS"/>
@@ -2769,7 +2772,7 @@
         <w:t xml:space="preserve"> </w:t>
       </w:r>
       <w:bookmarkStart w:id="13" w:name="_Toc508458031"/>
-      <w:bookmarkStart w:id="14" w:name="_Toc508565774"/>
+      <w:bookmarkStart w:id="14" w:name="_Toc508802498"/>
       <w:r>
         <w:rPr>
           <w:lang w:val="sr-Cyrl-RS"/>
@@ -2793,7 +2796,7 @@
         </w:rPr>
       </w:pPr>
       <w:bookmarkStart w:id="15" w:name="_Toc508458032"/>
-      <w:bookmarkStart w:id="16" w:name="_Toc508565775"/>
+      <w:bookmarkStart w:id="16" w:name="_Toc508802499"/>
       <w:r>
         <w:rPr>
           <w:lang w:val="sr-Cyrl-RS"/>
@@ -2868,7 +2871,7 @@
           <w:lang w:val="sr-Cyrl-RS"/>
         </w:rPr>
       </w:pPr>
-      <w:bookmarkStart w:id="18" w:name="_Toc508565776"/>
+      <w:bookmarkStart w:id="18" w:name="_Toc508802500"/>
       <w:r>
         <w:rPr>
           <w:lang w:val="sr-Cyrl-RS"/>
@@ -2879,11 +2882,6 @@
       <w:bookmarkEnd w:id="18"/>
     </w:p>
     <w:p>
-      <w:pPr>
-        <w:rPr>
-          <w:lang w:val="sr-Cyrl-RS"/>
-        </w:rPr>
-      </w:pPr>
       <w:r>
         <w:rPr>
           <w:lang w:val="sr-Cyrl-RS"/>
@@ -2918,20 +2916,86 @@
         <w:rPr>
           <w:lang w:val="sr-Cyrl-RS"/>
         </w:rPr>
-        <w:t xml:space="preserve">странице, као и дугмад за логовање и регистрацију. </w:t>
+        <w:t>странице, као</w:t>
+      </w:r>
+      <w:r>
+        <w:rPr>
+          <w:lang w:val="sr-Cyrl-RS"/>
+        </w:rPr>
+        <w:t xml:space="preserve"> што су део странице</w:t>
+      </w:r>
+      <w:r>
+        <w:rPr>
+          <w:lang w:val="sr-Cyrl-RS"/>
+        </w:rPr>
+        <w:t xml:space="preserve"> за логовање и </w:t>
+      </w:r>
+      <w:r>
+        <w:rPr>
+          <w:lang w:val="sr-Cyrl-RS"/>
+        </w:rPr>
+        <w:t xml:space="preserve">део </w:t>
       </w:r>
       <w:r>
         <w:rPr>
           <w:lang w:val="sr-Cyrl-RS"/>
         </w:rPr>
         <w:lastRenderedPageBreak/>
-        <w:t>Секција</w:t>
-      </w:r>
-      <w:r>
-        <w:rPr>
-          <w:lang w:val="sr-Cyrl-RS"/>
-        </w:rPr>
-        <w:t xml:space="preserve"> са информацијама о пројекту кориснику показује идеју апликације, чему служи и који су њени циљеви.</w:t>
+        <w:t xml:space="preserve">за </w:t>
+      </w:r>
+      <w:r>
+        <w:rPr>
+          <w:lang w:val="sr-Cyrl-RS"/>
+        </w:rPr>
+        <w:t>регистрацију. Секција</w:t>
+      </w:r>
+      <w:r>
+        <w:rPr>
+          <w:lang w:val="sr-Cyrl-RS"/>
+        </w:rPr>
+        <w:t xml:space="preserve"> са информацијама о пројекту кориснику </w:t>
+      </w:r>
+      <w:r>
+        <w:rPr>
+          <w:lang w:val="sr-Cyrl-RS"/>
+        </w:rPr>
+        <w:t>приказује мотивацију за креирање апликације, њену мисију и взиију</w:t>
+      </w:r>
+      <w:r>
+        <w:rPr>
+          <w:lang w:val="sr-Cyrl-RS"/>
+        </w:rPr>
+        <w:t xml:space="preserve">, чему </w:t>
+      </w:r>
+      <w:r>
+        <w:rPr>
+          <w:lang w:val="sr-Cyrl-RS"/>
+        </w:rPr>
+        <w:t xml:space="preserve">тренутно </w:t>
+      </w:r>
+      <w:r>
+        <w:rPr>
+          <w:lang w:val="sr-Cyrl-RS"/>
+        </w:rPr>
+        <w:t xml:space="preserve">служи и који су </w:t>
+      </w:r>
+      <w:r>
+        <w:rPr>
+          <w:lang w:val="sr-Cyrl-RS"/>
+        </w:rPr>
+        <w:t>циљеви које тим жели постићи</w:t>
+      </w:r>
+      <w:r>
+        <w:rPr>
+          <w:lang w:val="sr-Cyrl-RS"/>
+        </w:rPr>
+        <w:t xml:space="preserve"> овом апликацијом.</w:t>
+      </w:r>
+      <w:r>
+        <w:rPr>
+          <w:lang w:val="sr-Cyrl-RS"/>
+        </w:rPr>
+        <w:t xml:space="preserve"> Секција о тиму укратко представља чланове тима.</w:t>
       </w:r>
     </w:p>
     <w:p>
@@ -2941,7 +3005,7 @@
           <w:lang w:val="sr-Cyrl-RS"/>
         </w:rPr>
       </w:pPr>
-      <w:bookmarkStart w:id="19" w:name="_Toc508565777"/>
+      <w:bookmarkStart w:id="19" w:name="_Toc508802501"/>
       <w:r>
         <w:rPr>
           <w:lang w:val="sr-Cyrl-RS"/>
@@ -3084,19 +3148,19 @@
         <w:rPr>
           <w:lang w:val="sr-Cyrl-RS"/>
         </w:rPr>
-        <w:t xml:space="preserve">које отвара </w:t>
-      </w:r>
-      <w:r>
-        <w:rPr>
-          <w:i/>
-        </w:rPr>
-        <w:t xml:space="preserve">pop-up </w:t>
-      </w:r>
-      <w:r>
-        <w:rPr>
-          <w:lang w:val="sr-Cyrl-RS"/>
-        </w:rPr>
-        <w:t>прозор за уношење креденцијала</w:t>
+        <w:t xml:space="preserve">које </w:t>
+      </w:r>
+      <w:r>
+        <w:rPr>
+          <w:lang w:val="sr-Cyrl-RS"/>
+        </w:rPr>
+        <w:t>одводи корисника на дно странице где се налази форма</w:t>
+      </w:r>
+      <w:r>
+        <w:rPr>
+          <w:lang w:val="sr-Cyrl-RS"/>
+        </w:rPr>
+        <w:t xml:space="preserve"> за уношење креденцијала</w:t>
       </w:r>
     </w:p>
     <w:p>
@@ -3131,25 +3195,99 @@
         <w:rPr>
           <w:lang w:val="sr-Cyrl-RS"/>
         </w:rPr>
-        <w:t xml:space="preserve">корисник на врху странице поред дугмета за логовање и при дну главне странице (пре секције о тиму) има приступ дугмету </w:t>
+        <w:t xml:space="preserve">на страници постоји секција која садржи </w:t>
       </w:r>
       <w:r>
         <w:rPr>
           <w:i/>
-        </w:rPr>
-        <w:t xml:space="preserve">Sign Up. </w:t>
-      </w:r>
-      <w:r>
-        <w:rPr>
-          <w:lang w:val="sr-Cyrl-RS"/>
-        </w:rPr>
-        <w:t xml:space="preserve">Ово дугме </w:t>
-      </w:r>
-      <w:r>
-        <w:rPr>
-          <w:lang w:val="sr-Cyrl-RS"/>
-        </w:rPr>
-        <w:t>одводи корисника на посебну страницу за регистрацију</w:t>
+          <w:lang w:val="sr-Latn-RS"/>
+        </w:rPr>
+        <w:t xml:space="preserve">Sign Up </w:t>
+      </w:r>
+      <w:r>
+        <w:rPr>
+          <w:lang w:val="sr-Cyrl-RS"/>
+        </w:rPr>
+        <w:t>дугме које преусмерава корисника на посебну страницу за регистрацију. До ове секције се може доћи на три начина:</w:t>
+      </w:r>
+    </w:p>
+    <w:p>
+      <w:pPr>
+        <w:pStyle w:val="ListParagraph"/>
+        <w:numPr>
+          <w:ilvl w:val="8"/>
+          <w:numId w:val="2"/>
+        </w:numPr>
+        <w:rPr>
+          <w:lang w:val="sr-Cyrl-RS"/>
+        </w:rPr>
+      </w:pPr>
+      <w:r>
+        <w:rPr>
+          <w:lang w:val="sr-Cyrl-RS"/>
+        </w:rPr>
+        <w:t xml:space="preserve">притиском дугмета </w:t>
+      </w:r>
+      <w:r>
+        <w:rPr>
+          <w:i/>
+          <w:lang w:val="sr-Latn-RS"/>
+        </w:rPr>
+        <w:t xml:space="preserve">Sign Up </w:t>
+      </w:r>
+      <w:r>
+        <w:rPr>
+          <w:lang w:val="sr-Cyrl-RS"/>
+        </w:rPr>
+        <w:t>које се налази у навигационом бару на врху странице</w:t>
+      </w:r>
+    </w:p>
+    <w:p>
+      <w:pPr>
+        <w:pStyle w:val="ListParagraph"/>
+        <w:numPr>
+          <w:ilvl w:val="8"/>
+          <w:numId w:val="2"/>
+        </w:numPr>
+        <w:rPr>
+          <w:lang w:val="sr-Cyrl-RS"/>
+        </w:rPr>
+      </w:pPr>
+      <w:r>
+        <w:rPr>
+          <w:lang w:val="sr-Cyrl-RS"/>
+        </w:rPr>
+        <w:t xml:space="preserve">притиском дугмета </w:t>
+      </w:r>
+      <w:r>
+        <w:rPr>
+          <w:i/>
+        </w:rPr>
+        <w:t xml:space="preserve">Get Started </w:t>
+      </w:r>
+      <w:r>
+        <w:rPr>
+          <w:lang w:val="sr-Cyrl-RS"/>
+        </w:rPr>
+        <w:t>које се на средини прве секције на врху странице</w:t>
+      </w:r>
+    </w:p>
+    <w:p>
+      <w:pPr>
+        <w:pStyle w:val="ListParagraph"/>
+        <w:numPr>
+          <w:ilvl w:val="8"/>
+          <w:numId w:val="2"/>
+        </w:numPr>
+        <w:rPr>
+          <w:lang w:val="sr-Cyrl-RS"/>
+        </w:rPr>
+      </w:pPr>
+      <w:r>
+        <w:rPr>
+          <w:lang w:val="sr-Cyrl-RS"/>
+        </w:rPr>
+        <w:t>скроловањем до дна странице</w:t>
       </w:r>
     </w:p>
     <w:p>
@@ -3177,7 +3315,7 @@
           <w:lang w:val="sr-Cyrl-RS"/>
         </w:rPr>
       </w:pPr>
-      <w:bookmarkStart w:id="20" w:name="_Toc508565778"/>
+      <w:bookmarkStart w:id="20" w:name="_Toc508802502"/>
       <w:r>
         <w:rPr>
           <w:lang w:val="sr-Cyrl-RS"/>
@@ -3226,7 +3364,7 @@
           <w:lang w:val="sr-Cyrl-RS"/>
         </w:rPr>
       </w:pPr>
-      <w:bookmarkStart w:id="21" w:name="_Toc508565779"/>
+      <w:bookmarkStart w:id="21" w:name="_Toc508802503"/>
       <w:r>
         <w:rPr>
           <w:lang w:val="sr-Cyrl-RS"/>
@@ -3289,7 +3427,7 @@
         </w:rPr>
       </w:pPr>
       <w:bookmarkStart w:id="22" w:name="_Toc508458034"/>
-      <w:bookmarkStart w:id="23" w:name="_Toc508565780"/>
+      <w:bookmarkStart w:id="23" w:name="_Toc508802504"/>
       <w:r>
         <w:rPr>
           <w:lang w:val="sr-Cyrl-RS"/>
@@ -3338,7 +3476,7 @@
         </w:rPr>
       </w:pPr>
       <w:bookmarkStart w:id="24" w:name="_Toc508458035"/>
-      <w:bookmarkStart w:id="25" w:name="_Toc508565781"/>
+      <w:bookmarkStart w:id="25" w:name="_Toc508802505"/>
       <w:r>
         <w:rPr>
           <w:lang w:val="sr-Cyrl-RS"/>
@@ -3381,11 +3519,12 @@
           <w:lang w:val="sr-Cyrl-RS"/>
         </w:rPr>
       </w:pPr>
-      <w:bookmarkStart w:id="27" w:name="_Toc508565782"/>
-      <w:r>
-        <w:rPr>
-          <w:lang w:val="sr-Cyrl-RS"/>
-        </w:rPr>
+      <w:bookmarkStart w:id="27" w:name="_Toc508802506"/>
+      <w:r>
+        <w:rPr>
+          <w:lang w:val="sr-Cyrl-RS"/>
+        </w:rPr>
+        <w:lastRenderedPageBreak/>
         <w:t>Последице</w:t>
       </w:r>
       <w:bookmarkEnd w:id="26"/>
@@ -3659,7 +3798,7 @@
   <w:abstractNum w:abstractNumId="0" w15:restartNumberingAfterBreak="0">
     <w:nsid w:val="0466726E"/>
     <w:multiLevelType w:val="multilevel"/>
-    <w:tmpl w:val="1AF0F1F6"/>
+    <w:tmpl w:val="CFAA2662"/>
     <w:lvl w:ilvl="0">
       <w:start w:val="1"/>
       <w:numFmt w:val="decimal"/>
@@ -3766,7 +3905,7 @@
     <w:lvl w:ilvl="8">
       <w:start w:val="1"/>
       <w:numFmt w:val="decimal"/>
-      <w:lvlText w:val="%1.%2.%3.%4.%5.%6.%7.%8.%9."/>
+      <w:lvlText w:val="%9)"/>
       <w:lvlJc w:val="left"/>
       <w:pPr>
         <w:ind w:left="3213" w:hanging="357"/>
@@ -5043,7 +5182,7 @@
 </file>
 
 <file path=customXml/itemProps1.xml><?xml version="1.0" encoding="utf-8"?>
-<ds:datastoreItem xmlns:ds="http://schemas.openxmlformats.org/officeDocument/2006/customXml" ds:itemID="{3BC38157-C749-426C-AF1A-878F486E4C1C}">
+<ds:datastoreItem xmlns:ds="http://schemas.openxmlformats.org/officeDocument/2006/customXml" ds:itemID="{F2D3A335-CFDF-439F-B87E-BE75B8A47A0A}">
   <ds:schemaRefs>
     <ds:schemaRef ds:uri="http://schemas.openxmlformats.org/officeDocument/2006/bibliography"/>
   </ds:schemaRefs>

</xml_diff>